<commit_message>
pdf drafted with references
</commit_message>
<xml_diff>
--- a/Thesis Midterm Submission.docx
+++ b/Thesis Midterm Submission.docx
@@ -187,15 +187,7 @@
         <w:t>a comprehensive</w:t>
       </w:r>
       <w:r>
-        <w:t xml:space="preserve"> </w:t>
-      </w:r>
-      <w:proofErr w:type="gramStart"/>
-      <w:r>
-        <w:t>understanding</w:t>
-      </w:r>
-      <w:proofErr w:type="gramEnd"/>
-      <w:r>
-        <w:t xml:space="preserve"> the democratic processes.</w:t>
+        <w:t xml:space="preserve"> understanding the democratic processes.</w:t>
       </w:r>
       <w:r>
         <w:t xml:space="preserve"> Employing data science techniques in election forecasting not only represents a valuable learning opportunity for students </w:t>
@@ -212,15 +204,7 @@
     </w:p>
     <w:p>
       <w:r>
-        <w:t xml:space="preserve">Historically, election forecasting </w:t>
-      </w:r>
-      <w:proofErr w:type="gramStart"/>
-      <w:r>
-        <w:t>has depended</w:t>
-      </w:r>
-      <w:proofErr w:type="gramEnd"/>
-      <w:r>
-        <w:t xml:space="preserve"> on polling and surveys, </w:t>
+        <w:t xml:space="preserve">Historically, election forecasting has depended on polling and surveys, </w:t>
       </w:r>
       <w:r>
         <w:t>however</w:t>
@@ -237,15 +221,7 @@
         <w:t xml:space="preserve"> understand the</w:t>
       </w:r>
       <w:r>
-        <w:t xml:space="preserve"> complexities of voter behavior. Additionally, the research will explore the social and political dynamics not incorporated into the </w:t>
-      </w:r>
-      <w:proofErr w:type="gramStart"/>
-      <w:r>
-        <w:t>model</w:t>
-      </w:r>
-      <w:proofErr w:type="gramEnd"/>
-      <w:r>
-        <w:t xml:space="preserve"> </w:t>
+        <w:t xml:space="preserve"> complexities of voter behavior. Additionally, the research will explore the social and political dynamics not incorporated into the model </w:t>
       </w:r>
       <w:r>
         <w:t>however,</w:t>
@@ -346,15 +322,7 @@
     <w:p/>
     <w:p>
       <w:r>
-        <w:t xml:space="preserve">Furthermore, the study will consider past election trends, particularly the enduring influence of the two-party system, and explore its relevance in forecasting models. In addition, the accuracy of Random Forest predictions will be evaluated both at the national level and in key battleground states, where, </w:t>
-      </w:r>
-      <w:proofErr w:type="gramStart"/>
-      <w:r>
-        <w:t>as</w:t>
-      </w:r>
-      <w:proofErr w:type="gramEnd"/>
-      <w:r>
-        <w:t xml:space="preserve"> Joe Lenski, Exit Poll Director at Edison Media Research, noted during the Columbia University Political Analytics Conference (2024), 'narrow margins in very key states are determining the winners and losers.' This comparison will help assess whether the algorithm can provide greater precision in close races, where traditional polling often struggles. Finally, the study will reflect on broader socioeconomic factors that influence electoral outcomes</w:t>
+        <w:t>Furthermore, the study will consider past election trends, particularly the enduring influence of the two-party system, and explore its relevance in forecasting models. In addition, the accuracy of Random Forest predictions will be evaluated both at the national level and in key battleground states, where, as Joe Lenski, Exit Poll Director at Edison Media Research, noted during the Columbia University Political Analytics Conference (2024), 'narrow margins in very key states are determining the winners and losers.' This comparison will help assess whether the algorithm can provide greater precision in close races, where traditional polling often struggles. Finally, the study will reflect on broader socioeconomic factors that influence electoral outcomes</w:t>
       </w:r>
       <w:r>
         <w:t>.</w:t>
@@ -435,15 +403,7 @@
       </w:r>
       <w:proofErr w:type="spellEnd"/>
       <w:r>
-        <w:t xml:space="preserve"> points out, "</w:t>
-      </w:r>
-      <w:proofErr w:type="gramStart"/>
-      <w:r>
-        <w:t>turnout</w:t>
-      </w:r>
-      <w:proofErr w:type="gramEnd"/>
-      <w:r>
-        <w:t xml:space="preserve"> was not the only source of error, but it displayed one of the largest correlations with accuracy." In his analysis of Crespi's (1984) study of 423 pre-election polls, </w:t>
+        <w:t xml:space="preserve"> points out, "turnout was not the only source of error, but it displayed one of the largest correlations with accuracy." In his analysis of Crespi's (1984) study of 423 pre-election polls, </w:t>
       </w:r>
       <w:proofErr w:type="spellStart"/>
       <w:r>
@@ -459,15 +419,7 @@
       </w:r>
       <w:proofErr w:type="spellEnd"/>
       <w:r>
-        <w:t xml:space="preserve"> observes that "polls which attempt to factor in turnout were not measurably better at predicting outcomes than polls which ignored it." Similarly, Traugott and Tucker’s (1984) turnout </w:t>
-      </w:r>
-      <w:proofErr w:type="gramStart"/>
-      <w:r>
-        <w:t>predictor</w:t>
-      </w:r>
-      <w:proofErr w:type="gramEnd"/>
-      <w:r>
-        <w:t xml:space="preserve"> faced challenges in accurately forecasting who would vote. Their model, although sophisticated, suffered from social desirability bias, resulting in inflated turnout estimates. </w:t>
+        <w:t xml:space="preserve"> observes that "polls which attempt to factor in turnout were not measurably better at predicting outcomes than polls which ignored it." Similarly, Traugott and Tucker’s (1984) turnout predictor faced challenges in accurately forecasting who would vote. Their model, although sophisticated, suffered from social desirability bias, resulting in inflated turnout estimates. </w:t>
       </w:r>
       <w:proofErr w:type="spellStart"/>
       <w:r>
@@ -533,15 +485,7 @@
     </w:p>
     <w:p>
       <w:r>
-        <w:t xml:space="preserve">The selected algorithm for our prediction is Random Forest, which operates by constructing numerous decision trees, each trained on distinct data points. The model aggregates the predictions of all the trees through a voting mechanism to arrive at </w:t>
-      </w:r>
-      <w:proofErr w:type="gramStart"/>
-      <w:r>
-        <w:t>a final outcome</w:t>
-      </w:r>
-      <w:proofErr w:type="gramEnd"/>
-      <w:r>
-        <w:t xml:space="preserve">. To enhance precision beyond a binary comparison of electoral winners and losers, the analysis will incorporate voter turnout data, recognized as a significant factor in elections, albeit historically underutilized for predictive purposes. This approach allows for a detailed performance assessment in key states, examining both voter turnout and electoral results.  The qualitative indicators employed will be limited to education and age. This decision is informed by prior research indicating that an excessive number of indicators can adversely affect results and specifically excludes variables that are challenging to quantify (such as attractiveness) or subjective, like Allan Lichtman’s charisma variable in </w:t>
+        <w:t xml:space="preserve">The selected algorithm for our prediction is Random Forest, which operates by constructing numerous decision trees, each trained on distinct data points. The model aggregates the predictions of all the trees through a voting mechanism to arrive at a final outcome. To enhance precision beyond a binary comparison of electoral winners and losers, the analysis will incorporate voter turnout data, recognized as a significant factor in elections, albeit historically underutilized for predictive purposes. This approach allows for a detailed performance assessment in key states, examining both voter turnout and electoral results.  The qualitative indicators employed will be limited to education and age. This decision is informed by prior research indicating that an excessive number of indicators can adversely affect results and specifically excludes variables that are challenging to quantify (such as attractiveness) or subjective, like Allan Lichtman’s charisma variable in </w:t>
       </w:r>
       <w:proofErr w:type="gramStart"/>
       <w:r>
@@ -596,106 +540,69 @@
       </w:r>
     </w:p>
     <w:p>
-      <w:pPr>
-        <w:pStyle w:val="References"/>
-      </w:pPr>
       <w:r>
         <w:t>Ahearn, C. E., Brand, J. E., &amp; Zhou, X. (2023). How, and for whom, does higher education increase voting? Research in Higher Education, 64(4), 574-597. https://doi.org/10.1007/s11162-022-09717-4</w:t>
       </w:r>
     </w:p>
+    <w:p/>
     <w:p>
-      <w:pPr>
-        <w:pStyle w:val="References"/>
-      </w:pPr>
+      <w:r>
+        <w:t>Abramowitz, A. I. (2010). The disappearing center: Engaged citizens, polarization, and American democracy. Yale University Press. https://www.jstor.org/stable/j.ctt1njms8.9</w:t>
+      </w:r>
     </w:p>
+    <w:p/>
     <w:p>
-      <w:pPr>
-        <w:pStyle w:val="References"/>
-      </w:pPr>
       <w:r>
         <w:t>Columbia University. (2024, March 22). Predicting elections in an unstable political environment [Panel discussion]. Columbia University 2024 Political Analytics Conference.</w:t>
       </w:r>
     </w:p>
+    <w:p/>
     <w:p>
-      <w:pPr>
-        <w:pStyle w:val="References"/>
-      </w:pPr>
+      <w:r>
+        <w:t>Columbia University. (2024, March 22). Is polling dead? Facing the challenges in measuring the electorate [Panel discussion]. Columbia University 2024 Political Analytics Conference.</w:t>
+      </w:r>
     </w:p>
+    <w:p/>
     <w:p>
-      <w:pPr>
-        <w:pStyle w:val="References"/>
-      </w:pPr>
-      <w:r>
-        <w:t>Columbia University. (2024, March 22). Is polling dead? Facing the challenges in measuring the electorate [Panel discussion]. Columbia University 2024 Political Analytics Conference.</w:t>
+      <w:r>
+        <w:t>Columbia University. (2024, March 22). How to spend $20 billion: Media strategy and data analytics [Panel discussion]. Columbia University 2024 Political Analytics Conference.</w:t>
       </w:r>
     </w:p>
+    <w:p/>
     <w:p>
-      <w:pPr>
-        <w:pStyle w:val="References"/>
-      </w:pPr>
+      <w:r>
+        <w:t>Columbia University. (2024, March 22). Strategic voter mobilization and persuasion [Panel discussion]. Columbia University 2024 Political Analytics Conference.</w:t>
+      </w:r>
     </w:p>
+    <w:p/>
     <w:p>
-      <w:pPr>
-        <w:pStyle w:val="References"/>
-      </w:pPr>
-      <w:r>
-        <w:t>Columbia University. (2024, March 22). How to spend $20 billion: Media strategy and data analytics [Panel discussion]. Columbia University 2024 Political Analytics Conference.</w:t>
+      <w:proofErr w:type="spellStart"/>
+      <w:r>
+        <w:t>Hillygus</w:t>
+      </w:r>
+      <w:proofErr w:type="spellEnd"/>
+      <w:r>
+        <w:t>, D. S. (2011). The evolution of election polling in the United States. The Public Opinion Quarterly, 75(5), 962-981. https://www.jstor.org/stable/41345918</w:t>
       </w:r>
     </w:p>
+    <w:p/>
     <w:p>
-      <w:pPr>
-        <w:pStyle w:val="References"/>
-      </w:pPr>
+      <w:r>
+        <w:lastRenderedPageBreak/>
+        <w:t>Lichtman, A. (2020). The keys to the White House: Forecast for 2020. Harvard Data Science Review, 2(4). https://doi.org/10.1162/99608f92.baaa8f68</w:t>
+      </w:r>
     </w:p>
+    <w:p/>
     <w:p>
-      <w:pPr>
-        <w:pStyle w:val="References"/>
-      </w:pPr>
-      <w:r>
-        <w:t>Columbia University. (2024, March 22). Strategic voter mobilization and persuasion [Panel discussion]. Columbia University 2024 Political Analytics Conference.</w:t>
+      <w:r>
+        <w:t>Pasek, J. (2015). The polls–review: Predicting elections: Considering tools to pool the polls. The Public Opinion Quarterly, 79(2), 594-619. https://www.jstor.org/stable/24546379</w:t>
       </w:r>
     </w:p>
+    <w:p/>
     <w:p>
-      <w:pPr>
-        <w:pStyle w:val="References"/>
-      </w:pPr>
-    </w:p>
-    <w:p>
-      <w:pPr>
-        <w:pStyle w:val="References"/>
-      </w:pPr>
-      <w:r>
-        <w:t>Lichtman, A. (2020). The keys to the White House: Forecast for 2020. Harvard Data Science Review, 2(4). https://doi.org/10.1162/99608f92.baaa8f68</w:t>
-      </w:r>
-    </w:p>
-    <w:p>
-      <w:pPr>
-        <w:pStyle w:val="References"/>
-      </w:pPr>
-    </w:p>
-    <w:p>
-      <w:pPr>
-        <w:pStyle w:val="References"/>
-      </w:pPr>
-      <w:r>
-        <w:t>Pasek, J. (2015). The polls–review: Predicting elections: Considering tools to pool the polls. The Public Opinion Quarterly, 79(2), 594-619. https://www.jstor.org/stable/24546379</w:t>
-      </w:r>
-    </w:p>
-    <w:p>
-      <w:pPr>
-        <w:pStyle w:val="References"/>
-      </w:pPr>
-    </w:p>
-    <w:p>
-      <w:pPr>
-        <w:pStyle w:val="References"/>
-      </w:pPr>
-      <w:r>
-        <w:lastRenderedPageBreak/>
+      <w:r>
         <w:t>Rice, T. W. (1985). Predicting presidential elections: A review essay. The Western Political Quarterly, 38(4), 675-686. https://www.jstor.org/stable/448620</w:t>
       </w:r>
-    </w:p>
-    <w:p>
       <w:r>
         <w:br w:type="page"/>
       </w:r>
@@ -5029,18 +4936,6 @@
     <w:pitch w:val="fixed"/>
     <w:sig w:usb0="E00002FF" w:usb1="6AC7FDFB" w:usb2="08000012" w:usb3="00000000" w:csb0="0002009F" w:csb1="00000000"/>
   </w:font>
-  <w:font w:name="Aptos">
-    <w:charset w:val="00"/>
-    <w:family w:val="swiss"/>
-    <w:pitch w:val="variable"/>
-    <w:sig w:usb0="20000287" w:usb1="00000003" w:usb2="00000000" w:usb3="00000000" w:csb0="0000019F" w:csb1="00000000"/>
-  </w:font>
-  <w:font w:name="Aptos Display">
-    <w:charset w:val="00"/>
-    <w:family w:val="swiss"/>
-    <w:pitch w:val="variable"/>
-    <w:sig w:usb0="20000287" w:usb1="00000003" w:usb2="00000000" w:usb3="00000000" w:csb0="0000019F" w:csb1="00000000"/>
-  </w:font>
 </w:fonts>
 </file>
 
@@ -5066,6 +4961,7 @@
     <w:rsid w:val="00117E08"/>
     <w:rsid w:val="001E1061"/>
     <w:rsid w:val="002F6713"/>
+    <w:rsid w:val="0035437C"/>
     <w:rsid w:val="00477D55"/>
     <w:rsid w:val="0048552C"/>
     <w:rsid w:val="005B6BD7"/>
@@ -5076,6 +4972,7 @@
     <w:rsid w:val="00902E80"/>
     <w:rsid w:val="00943D31"/>
     <w:rsid w:val="00955AC5"/>
+    <w:rsid w:val="00AE303A"/>
     <w:rsid w:val="00AF7814"/>
     <w:rsid w:val="00B53637"/>
     <w:rsid w:val="00B664D7"/>
@@ -5963,7 +5860,7 @@
     <w:uiPriority w:val="99"/>
     <w:unhideWhenUsed/>
     <w:rPr>
-      <w:color w:val="467886" w:themeColor="hyperlink"/>
+      <w:color w:val="0563C1" w:themeColor="hyperlink"/>
       <w:u w:val="single"/>
     </w:rPr>
   </w:style>
@@ -6542,6 +6439,15 @@
 </file>
 
 <file path=customXml/item2.xml><?xml version="1.0" encoding="utf-8"?>
+<?mso-contentType ?>
+<FormTemplates xmlns="http://schemas.microsoft.com/sharepoint/v3/contenttype/forms">
+  <Display>DocumentLibraryForm</Display>
+  <Edit>DocumentLibraryForm</Edit>
+  <New>DocumentLibraryForm</New>
+</FormTemplates>
+</file>
+
+<file path=customXml/item3.xml><?xml version="1.0" encoding="utf-8"?>
 <p:properties xmlns:p="http://schemas.microsoft.com/office/2006/metadata/properties" xmlns:xsi="http://www.w3.org/2001/XMLSchema-instance" xmlns:pc="http://schemas.microsoft.com/office/infopath/2007/PartnerControls">
   <documentManagement>
     <_ip_UnifiedCompliancePolicyUIAction xmlns="http://schemas.microsoft.com/sharepoint/v3" xsi:nil="true"/>
@@ -6559,15 +6465,6 @@
     <MediaServiceKeyPoints xmlns="71af3243-3dd4-4a8d-8c0d-dd76da1f02a5" xsi:nil="true"/>
   </documentManagement>
 </p:properties>
-</file>
-
-<file path=customXml/item3.xml><?xml version="1.0" encoding="utf-8"?>
-<?mso-contentType ?>
-<FormTemplates xmlns="http://schemas.microsoft.com/sharepoint/v3/contenttype/forms">
-  <Display>DocumentLibraryForm</Display>
-  <Edit>DocumentLibraryForm</Edit>
-  <New>DocumentLibraryForm</New>
-</FormTemplates>
 </file>
 
 <file path=customXml/itemProps1.xml><?xml version="1.0" encoding="utf-8"?>
@@ -6592,6 +6489,14 @@
 </file>
 
 <file path=customXml/itemProps2.xml><?xml version="1.0" encoding="utf-8"?>
+<ds:datastoreItem xmlns:ds="http://schemas.openxmlformats.org/officeDocument/2006/customXml" ds:itemID="{2D686CB8-6245-413C-A355-156513A377FC}">
+  <ds:schemaRefs>
+    <ds:schemaRef ds:uri="http://schemas.microsoft.com/sharepoint/v3/contenttype/forms"/>
+  </ds:schemaRefs>
+</ds:datastoreItem>
+</file>
+
+<file path=customXml/itemProps3.xml><?xml version="1.0" encoding="utf-8"?>
 <ds:datastoreItem xmlns:ds="http://schemas.openxmlformats.org/officeDocument/2006/customXml" ds:itemID="{C7DCE20C-610A-4626-841D-1F10857B445E}">
   <ds:schemaRefs>
     <ds:schemaRef ds:uri="http://schemas.microsoft.com/office/2006/metadata/properties"/>
@@ -6601,12 +6506,4 @@
     <ds:schemaRef ds:uri="230e9df3-be65-4c73-a93b-d1236ebd677e"/>
   </ds:schemaRefs>
 </ds:datastoreItem>
-</file>
-
-<file path=customXml/itemProps3.xml><?xml version="1.0" encoding="utf-8"?>
-<ds:datastoreItem xmlns:ds="http://schemas.openxmlformats.org/officeDocument/2006/customXml" ds:itemID="{2D686CB8-6245-413C-A355-156513A377FC}">
-  <ds:schemaRefs>
-    <ds:schemaRef ds:uri="http://schemas.microsoft.com/sharepoint/v3/contenttype/forms"/>
-  </ds:schemaRefs>
-</ds:datastoreItem>
 </file>
</xml_diff>